<commit_message>
3 options for search
</commit_message>
<xml_diff>
--- a/read.docx
+++ b/read.docx
@@ -854,6 +854,50 @@
         <w:rPr>
           <w:lang w:val="en-US"/>
         </w:rPr>
+        <w:t>minimalo</w:t>
+      </w:r>
+      <w:proofErr w:type="spellEnd"/>
+      <w:r>
+        <w:rPr>
+          <w:lang w:val="en-US"/>
+        </w:rPr>
+        <w:t xml:space="preserve"> un </w:t>
+      </w:r>
+      <w:proofErr w:type="spellStart"/>
+      <w:r>
+        <w:rPr>
+          <w:lang w:val="en-US"/>
+        </w:rPr>
+        <w:t>maksimalo</w:t>
+      </w:r>
+      <w:proofErr w:type="spellEnd"/>
+      <w:r>
+        <w:rPr>
+          <w:lang w:val="en-US"/>
+        </w:rPr>
+        <w:t xml:space="preserve"> </w:t>
+      </w:r>
+      <w:proofErr w:type="spellStart"/>
+      <w:r>
+        <w:rPr>
+          <w:lang w:val="en-US"/>
+        </w:rPr>
+        <w:t>raditaju</w:t>
+      </w:r>
+      <w:proofErr w:type="spellEnd"/>
+      <w:r>
+        <w:rPr>
+          <w:lang w:val="en-US"/>
+        </w:rPr>
+        <w:t xml:space="preserve"> </w:t>
+      </w:r>
+      <w:bookmarkStart w:id="0" w:name="_GoBack"/>
+      <w:bookmarkEnd w:id="0"/>
+      <w:proofErr w:type="spellStart"/>
+      <w:r>
+        <w:rPr>
+          <w:lang w:val="en-US"/>
+        </w:rPr>
         <w:t>pec</w:t>
       </w:r>
       <w:proofErr w:type="spellEnd"/>
@@ -906,9 +950,9 @@
         </w:rPr>
         <w:drawing>
           <wp:inline distT="0" distB="0" distL="0" distR="0">
-            <wp:extent cx="4683484" cy="1949570"/>
-            <wp:effectExtent l="0" t="0" r="3175" b="0"/>
-            <wp:docPr id="4" name="Рисунок 4"/>
+            <wp:extent cx="4726332" cy="741871"/>
+            <wp:effectExtent l="0" t="0" r="0" b="1270"/>
+            <wp:docPr id="5" name="Рисунок 5"/>
             <wp:cNvGraphicFramePr>
               <a:graphicFrameLocks xmlns:a="http://schemas.openxmlformats.org/drawingml/2006/main" noChangeAspect="1"/>
             </wp:cNvGraphicFramePr>
@@ -916,7 +960,7 @@
               <a:graphicData uri="http://schemas.openxmlformats.org/drawingml/2006/picture">
                 <pic:pic xmlns:pic="http://schemas.openxmlformats.org/drawingml/2006/picture">
                   <pic:nvPicPr>
-                    <pic:cNvPr id="0" name="Picture 4"/>
+                    <pic:cNvPr id="0" name="Picture 1"/>
                     <pic:cNvPicPr>
                       <a:picLocks noChangeAspect="1" noChangeArrowheads="1"/>
                     </pic:cNvPicPr>
@@ -937,7 +981,7 @@
                   <pic:spPr bwMode="auto">
                     <a:xfrm>
                       <a:off x="0" y="0"/>
-                      <a:ext cx="4683569" cy="1949606"/>
+                      <a:ext cx="4726123" cy="741838"/>
                     </a:xfrm>
                     <a:prstGeom prst="rect">
                       <a:avLst/>
@@ -1039,10 +1083,16 @@
         <w:rPr>
           <w:lang w:val="en-US"/>
         </w:rPr>
-        <w:t xml:space="preserve"> datiem</w:t>
-      </w:r>
-      <w:bookmarkStart w:id="0" w:name="_GoBack"/>
-      <w:bookmarkEnd w:id="0"/>
+        <w:t xml:space="preserve"> </w:t>
+      </w:r>
+      <w:proofErr w:type="spellStart"/>
+      <w:r>
+        <w:rPr>
+          <w:lang w:val="en-US"/>
+        </w:rPr>
+        <w:t>datiem</w:t>
+      </w:r>
+      <w:proofErr w:type="spellEnd"/>
     </w:p>
     <w:sectPr>
       <w:pgSz w:w="11906" w:h="16838"/>

</xml_diff>